<commit_message>
Final changes in docs
</commit_message>
<xml_diff>
--- a/docs/Documentation/Репина А БПИ143.docx
+++ b/docs/Documentation/Репина А БПИ143.docx
@@ -4,6 +4,7 @@
   <w:body>
     <w:p>
       <w:pPr>
+        <w:ind w:left="-567"/>
         <w:jc w:val="center"/>
         <w:rPr>
           <w:b/>
@@ -18,6 +19,7 @@
     </w:p>
     <w:p>
       <w:pPr>
+        <w:ind w:left="-567"/>
         <w:jc w:val="center"/>
         <w:rPr>
           <w:b/>
@@ -32,6 +34,7 @@
     </w:p>
     <w:p>
       <w:pPr>
+        <w:ind w:left="-567"/>
         <w:jc w:val="center"/>
         <w:rPr>
           <w:b/>
@@ -47,10 +50,12 @@
     <w:p>
       <w:pPr>
         <w:pStyle w:val="a3"/>
-      </w:pPr>
-    </w:p>
-    <w:p>
-      <w:pPr>
+        <w:ind w:left="-567"/>
+      </w:pPr>
+    </w:p>
+    <w:p>
+      <w:pPr>
+        <w:ind w:left="-567"/>
         <w:jc w:val="center"/>
         <w:rPr>
           <w:color w:val="000000" w:themeColor="text1"/>
@@ -65,6 +70,7 @@
     </w:p>
     <w:p>
       <w:pPr>
+        <w:ind w:left="-567"/>
         <w:jc w:val="center"/>
         <w:rPr>
           <w:color w:val="000000" w:themeColor="text1"/>
@@ -80,6 +86,7 @@
     <w:p>
       <w:pPr>
         <w:pStyle w:val="a3"/>
+        <w:ind w:left="-567"/>
         <w:rPr>
           <w:color w:val="000000" w:themeColor="text1"/>
         </w:rPr>
@@ -88,6 +95,7 @@
     <w:p>
       <w:pPr>
         <w:pStyle w:val="a3"/>
+        <w:ind w:left="-567"/>
         <w:rPr>
           <w:color w:val="000000" w:themeColor="text1"/>
         </w:rPr>
@@ -141,7 +149,7 @@
             <w:pPr>
               <w:pStyle w:val="TableParagraph"/>
               <w:spacing w:line="235" w:lineRule="exact"/>
-              <w:ind w:left="200" w:right="1355"/>
+              <w:ind w:left="0" w:right="1355"/>
               <w:rPr>
                 <w:b/>
                 <w:color w:val="000000" w:themeColor="text1"/>
@@ -165,7 +173,7 @@
             <w:pPr>
               <w:pStyle w:val="TableParagraph"/>
               <w:spacing w:line="240" w:lineRule="auto"/>
-              <w:ind w:left="184" w:right="180"/>
+              <w:ind w:left="0" w:right="180"/>
               <w:rPr>
                 <w:color w:val="000000" w:themeColor="text1"/>
                 <w:sz w:val="24"/>
@@ -198,14 +206,36 @@
                 <w:szCs w:val="24"/>
                 <w:lang w:val="ru-RU"/>
               </w:rPr>
-              <w:t xml:space="preserve"> кафедры «Системное программирование» НИУ ВШЭ, канд. физ.-мат. наук </w:t>
+              <w:t xml:space="preserve"> кафедры «Системное программирование» НИУ ВШЭ, </w:t>
             </w:r>
           </w:p>
           <w:p>
             <w:pPr>
               <w:pStyle w:val="TableParagraph"/>
               <w:spacing w:line="240" w:lineRule="auto"/>
-              <w:ind w:left="184" w:right="180"/>
+              <w:ind w:left="0" w:right="180"/>
+              <w:rPr>
+                <w:color w:val="000000" w:themeColor="text1"/>
+                <w:sz w:val="24"/>
+                <w:szCs w:val="24"/>
+                <w:lang w:val="ru-RU"/>
+              </w:rPr>
+            </w:pPr>
+            <w:r>
+              <w:rPr>
+                <w:color w:val="000000" w:themeColor="text1"/>
+                <w:sz w:val="24"/>
+                <w:szCs w:val="24"/>
+                <w:lang w:val="ru-RU"/>
+              </w:rPr>
+              <w:t xml:space="preserve">канд. физ.-мат. наук </w:t>
+            </w:r>
+          </w:p>
+          <w:p>
+            <w:pPr>
+              <w:pStyle w:val="TableParagraph"/>
+              <w:spacing w:line="240" w:lineRule="auto"/>
+              <w:ind w:left="0" w:right="180"/>
               <w:rPr>
                 <w:color w:val="000000" w:themeColor="text1"/>
                 <w:sz w:val="24"/>
@@ -227,7 +257,7 @@
             <w:pPr>
               <w:pStyle w:val="TableParagraph"/>
               <w:spacing w:line="240" w:lineRule="auto"/>
-              <w:ind w:left="184" w:right="180"/>
+              <w:ind w:left="0" w:right="180"/>
               <w:rPr>
                 <w:color w:val="000000" w:themeColor="text1"/>
                 <w:sz w:val="24"/>
@@ -253,11 +283,12 @@
                 <w:tab w:val="left" w:pos="2381"/>
               </w:tabs>
               <w:spacing w:line="240" w:lineRule="auto"/>
-              <w:ind w:left="200" w:right="1355"/>
+              <w:ind w:left="0" w:right="1355"/>
               <w:rPr>
                 <w:color w:val="000000" w:themeColor="text1"/>
                 <w:sz w:val="24"/>
                 <w:szCs w:val="24"/>
+                <w:lang w:val="ru-RU"/>
               </w:rPr>
             </w:pPr>
           </w:p>
@@ -270,7 +301,7 @@
             <w:pPr>
               <w:pStyle w:val="TableParagraph"/>
               <w:spacing w:line="235" w:lineRule="exact"/>
-              <w:ind w:left="825" w:right="1040"/>
+              <w:ind w:left="0" w:right="1040"/>
               <w:rPr>
                 <w:b/>
                 <w:color w:val="000000" w:themeColor="text1"/>
@@ -294,7 +325,7 @@
             <w:pPr>
               <w:pStyle w:val="TableParagraph"/>
               <w:spacing w:line="240" w:lineRule="auto"/>
-              <w:ind w:left="825" w:right="1040"/>
+              <w:ind w:left="0" w:right="1040"/>
               <w:rPr>
                 <w:color w:val="000000" w:themeColor="text1"/>
                 <w:sz w:val="23"/>
@@ -314,7 +345,7 @@
             <w:pPr>
               <w:pStyle w:val="TableParagraph"/>
               <w:spacing w:line="264" w:lineRule="exact"/>
-              <w:ind w:left="825" w:right="1040"/>
+              <w:ind w:left="0" w:right="1040"/>
               <w:rPr>
                 <w:color w:val="000000" w:themeColor="text1"/>
                 <w:sz w:val="23"/>
@@ -334,7 +365,7 @@
             <w:pPr>
               <w:pStyle w:val="TableParagraph"/>
               <w:spacing w:line="240" w:lineRule="auto"/>
-              <w:ind w:left="825" w:right="180"/>
+              <w:ind w:left="0" w:right="180"/>
               <w:rPr>
                 <w:color w:val="000000" w:themeColor="text1"/>
                 <w:sz w:val="23"/>
@@ -357,7 +388,7 @@
                 <w:tab w:val="left" w:pos="2948"/>
               </w:tabs>
               <w:spacing w:line="264" w:lineRule="exact"/>
-              <w:ind w:left="825" w:right="180"/>
+              <w:ind w:left="0" w:right="180"/>
               <w:rPr>
                 <w:color w:val="000000" w:themeColor="text1"/>
                 <w:sz w:val="23"/>
@@ -412,7 +443,7 @@
                 <w:tab w:val="left" w:pos="3006"/>
               </w:tabs>
               <w:spacing w:line="240" w:lineRule="auto"/>
-              <w:ind w:left="825" w:right="1040"/>
+              <w:ind w:left="0" w:right="1040"/>
               <w:rPr>
                 <w:color w:val="000000" w:themeColor="text1"/>
                 <w:sz w:val="24"/>
@@ -502,6 +533,7 @@
     <w:p>
       <w:pPr>
         <w:pStyle w:val="a3"/>
+        <w:ind w:left="-567"/>
         <w:rPr>
           <w:color w:val="000000" w:themeColor="text1"/>
         </w:rPr>
@@ -510,6 +542,7 @@
     <w:p>
       <w:pPr>
         <w:pStyle w:val="a3"/>
+        <w:ind w:left="-567"/>
         <w:rPr>
           <w:color w:val="000000" w:themeColor="text1"/>
         </w:rPr>
@@ -518,14 +551,50 @@
     <w:p>
       <w:pPr>
         <w:pStyle w:val="a3"/>
-        <w:rPr>
-          <w:color w:val="000000" w:themeColor="text1"/>
-        </w:rPr>
-      </w:pPr>
+        <w:ind w:left="-567"/>
+        <w:rPr>
+          <w:color w:val="000000" w:themeColor="text1"/>
+        </w:rPr>
+      </w:pPr>
+    </w:p>
+    <w:p>
+      <w:pPr>
+        <w:ind w:left="-567"/>
+        <w:jc w:val="center"/>
+        <w:rPr>
+          <w:b/>
+          <w:color w:val="000000" w:themeColor="text1"/>
+        </w:rPr>
+      </w:pPr>
+      <w:r>
+        <w:rPr>
+          <w:b/>
+          <w:color w:val="000000" w:themeColor="text1"/>
+        </w:rPr>
+        <w:t>Отчет</w:t>
+      </w:r>
+    </w:p>
+    <w:p>
+      <w:pPr>
+        <w:ind w:left="-567"/>
+        <w:jc w:val="center"/>
+        <w:rPr>
+          <w:b/>
+          <w:color w:val="000000" w:themeColor="text1"/>
+        </w:rPr>
+      </w:pPr>
+      <w:r>
+        <w:rPr>
+          <w:b/>
+          <w:color w:val="000000" w:themeColor="text1"/>
+        </w:rPr>
+        <w:t>по курсовой работе</w:t>
+      </w:r>
     </w:p>
     <w:p>
       <w:pPr>
         <w:pStyle w:val="a3"/>
+        <w:ind w:left="-567"/>
         <w:rPr>
           <w:color w:val="000000" w:themeColor="text1"/>
         </w:rPr>
@@ -534,13 +603,24 @@
     <w:p>
       <w:pPr>
         <w:pStyle w:val="a3"/>
-        <w:rPr>
-          <w:color w:val="000000" w:themeColor="text1"/>
-        </w:rPr>
-      </w:pPr>
-    </w:p>
-    <w:p>
-      <w:pPr>
+        <w:ind w:left="-567"/>
+        <w:rPr>
+          <w:color w:val="000000" w:themeColor="text1"/>
+        </w:rPr>
+      </w:pPr>
+    </w:p>
+    <w:p>
+      <w:pPr>
+        <w:pStyle w:val="a3"/>
+        <w:ind w:left="-567"/>
+        <w:rPr>
+          <w:color w:val="000000" w:themeColor="text1"/>
+        </w:rPr>
+      </w:pPr>
+    </w:p>
+    <w:p>
+      <w:pPr>
+        <w:ind w:left="-567"/>
         <w:jc w:val="center"/>
         <w:rPr>
           <w:b/>
@@ -552,28 +632,39 @@
           <w:b/>
           <w:color w:val="000000" w:themeColor="text1"/>
         </w:rPr>
-        <w:t>Отчет</w:t>
-      </w:r>
-    </w:p>
-    <w:p>
-      <w:pPr>
+        <w:t>Построение иерархии аспектов по пользовательским отзывам об электронных устройствах</w:t>
+      </w:r>
+    </w:p>
+    <w:p>
+      <w:pPr>
+        <w:ind w:left="-567"/>
         <w:jc w:val="center"/>
         <w:rPr>
           <w:b/>
           <w:color w:val="000000" w:themeColor="text1"/>
         </w:rPr>
       </w:pPr>
-      <w:r>
-        <w:rPr>
-          <w:b/>
-          <w:color w:val="000000" w:themeColor="text1"/>
-        </w:rPr>
-        <w:t>по курсовой работе</w:t>
+    </w:p>
+    <w:p>
+      <w:pPr>
+        <w:ind w:left="-567"/>
+        <w:jc w:val="center"/>
+        <w:rPr>
+          <w:color w:val="000000" w:themeColor="text1"/>
+        </w:rPr>
+      </w:pPr>
+      <w:r>
+        <w:rPr>
+          <w:color w:val="000000" w:themeColor="text1"/>
+        </w:rPr>
+        <w:t>по направлению подготовки бакалавров 09.03.04 «Программная инженерия»</w:t>
       </w:r>
     </w:p>
     <w:p>
       <w:pPr>
         <w:pStyle w:val="a3"/>
+        <w:ind w:left="-567"/>
+        <w:jc w:val="center"/>
         <w:rPr>
           <w:color w:val="000000" w:themeColor="text1"/>
         </w:rPr>
@@ -582,6 +673,7 @@
     <w:p>
       <w:pPr>
         <w:pStyle w:val="a3"/>
+        <w:ind w:left="-567"/>
         <w:rPr>
           <w:color w:val="000000" w:themeColor="text1"/>
         </w:rPr>
@@ -590,54 +682,16 @@
     <w:p>
       <w:pPr>
         <w:pStyle w:val="a3"/>
-        <w:rPr>
-          <w:color w:val="000000" w:themeColor="text1"/>
-        </w:rPr>
-      </w:pPr>
-    </w:p>
-    <w:p>
-      <w:pPr>
-        <w:jc w:val="center"/>
-        <w:rPr>
-          <w:b/>
-          <w:color w:val="000000" w:themeColor="text1"/>
-        </w:rPr>
-      </w:pPr>
-      <w:r>
-        <w:rPr>
-          <w:b/>
-          <w:color w:val="000000" w:themeColor="text1"/>
-        </w:rPr>
-        <w:t>Построение иерархии аспектов по пользовательским отзывам об электронных устройствах</w:t>
-      </w:r>
-    </w:p>
-    <w:p>
-      <w:pPr>
-        <w:jc w:val="center"/>
-        <w:rPr>
-          <w:b/>
-          <w:color w:val="000000" w:themeColor="text1"/>
-        </w:rPr>
-      </w:pPr>
-    </w:p>
-    <w:p>
-      <w:pPr>
-        <w:jc w:val="center"/>
-        <w:rPr>
-          <w:color w:val="000000" w:themeColor="text1"/>
-        </w:rPr>
-      </w:pPr>
-      <w:r>
-        <w:rPr>
-          <w:color w:val="000000" w:themeColor="text1"/>
-        </w:rPr>
-        <w:t>по направлению подготовки бакалавров 09.03.04 «Программная инженерия»</w:t>
-      </w:r>
+        <w:ind w:left="-567"/>
+        <w:rPr>
+          <w:color w:val="000000" w:themeColor="text1"/>
+        </w:rPr>
+      </w:pPr>
     </w:p>
     <w:p>
       <w:pPr>
         <w:pStyle w:val="a3"/>
-        <w:jc w:val="center"/>
+        <w:ind w:left="-567"/>
         <w:rPr>
           <w:color w:val="000000" w:themeColor="text1"/>
         </w:rPr>
@@ -646,122 +700,107 @@
     <w:p>
       <w:pPr>
         <w:pStyle w:val="a3"/>
-        <w:rPr>
-          <w:color w:val="000000" w:themeColor="text1"/>
-        </w:rPr>
-      </w:pPr>
+        <w:ind w:left="-567"/>
+        <w:rPr>
+          <w:color w:val="000000" w:themeColor="text1"/>
+        </w:rPr>
+      </w:pPr>
+    </w:p>
+    <w:p>
+      <w:pPr>
+        <w:ind w:left="-567"/>
+        <w:jc w:val="right"/>
+        <w:rPr>
+          <w:color w:val="000000" w:themeColor="text1"/>
+        </w:rPr>
+      </w:pPr>
+      <w:r>
+        <w:rPr>
+          <w:color w:val="000000" w:themeColor="text1"/>
+        </w:rPr>
+        <w:t xml:space="preserve">Выполнила: </w:t>
+      </w:r>
+    </w:p>
+    <w:p>
+      <w:pPr>
+        <w:ind w:left="-567"/>
+        <w:jc w:val="right"/>
+        <w:rPr>
+          <w:color w:val="000000" w:themeColor="text1"/>
+          <w:w w:val="99"/>
+        </w:rPr>
+      </w:pPr>
+      <w:r>
+        <w:rPr>
+          <w:color w:val="000000" w:themeColor="text1"/>
+        </w:rPr>
+        <w:t>студентка группы БПИ143</w:t>
+      </w:r>
+      <w:r>
+        <w:rPr>
+          <w:color w:val="000000" w:themeColor="text1"/>
+          <w:w w:val="99"/>
+        </w:rPr>
+        <w:t xml:space="preserve"> </w:t>
+      </w:r>
+    </w:p>
+    <w:p>
+      <w:pPr>
+        <w:ind w:left="-567"/>
+        <w:jc w:val="right"/>
+        <w:rPr>
+          <w:color w:val="000000" w:themeColor="text1"/>
+        </w:rPr>
+      </w:pPr>
+      <w:r>
+        <w:rPr>
+          <w:color w:val="000000" w:themeColor="text1"/>
+        </w:rPr>
+        <w:t>образовательной программы</w:t>
+      </w:r>
+    </w:p>
+    <w:p>
+      <w:pPr>
+        <w:ind w:left="-567"/>
+        <w:jc w:val="right"/>
+        <w:rPr>
+          <w:color w:val="000000" w:themeColor="text1"/>
+        </w:rPr>
+      </w:pPr>
+      <w:r>
+        <w:rPr>
+          <w:color w:val="000000" w:themeColor="text1"/>
+        </w:rPr>
+        <w:t>09.03.04 «Программная инженерия»</w:t>
+      </w:r>
+    </w:p>
+    <w:p>
+      <w:pPr>
+        <w:ind w:left="-567"/>
+        <w:jc w:val="right"/>
+        <w:rPr>
+          <w:color w:val="000000" w:themeColor="text1"/>
+        </w:rPr>
+      </w:pPr>
+      <w:r>
+        <w:rPr>
+          <w:color w:val="000000" w:themeColor="text1"/>
+        </w:rPr>
+        <w:t>Репина А.А.</w:t>
+      </w:r>
     </w:p>
     <w:p>
       <w:pPr>
         <w:pStyle w:val="a3"/>
-        <w:rPr>
-          <w:color w:val="000000" w:themeColor="text1"/>
-        </w:rPr>
-      </w:pPr>
-    </w:p>
-    <w:p>
-      <w:pPr>
-        <w:pStyle w:val="a3"/>
-        <w:rPr>
-          <w:color w:val="000000" w:themeColor="text1"/>
-        </w:rPr>
-      </w:pPr>
-    </w:p>
-    <w:p>
-      <w:pPr>
-        <w:pStyle w:val="a3"/>
-        <w:rPr>
-          <w:color w:val="000000" w:themeColor="text1"/>
-        </w:rPr>
-      </w:pPr>
-    </w:p>
-    <w:p>
-      <w:pPr>
-        <w:pStyle w:val="a3"/>
-        <w:rPr>
-          <w:color w:val="000000" w:themeColor="text1"/>
-        </w:rPr>
-      </w:pPr>
-    </w:p>
-    <w:p>
-      <w:pPr>
-        <w:jc w:val="right"/>
-        <w:rPr>
-          <w:color w:val="000000" w:themeColor="text1"/>
-        </w:rPr>
-      </w:pPr>
-      <w:r>
-        <w:rPr>
-          <w:color w:val="000000" w:themeColor="text1"/>
-        </w:rPr>
-        <w:t xml:space="preserve">Выполнила: </w:t>
-      </w:r>
-    </w:p>
-    <w:p>
-      <w:pPr>
-        <w:jc w:val="right"/>
-        <w:rPr>
-          <w:color w:val="000000" w:themeColor="text1"/>
-        </w:rPr>
-      </w:pPr>
-      <w:r>
-        <w:rPr>
-          <w:color w:val="000000" w:themeColor="text1"/>
-        </w:rPr>
-        <w:t>студентка группы БПИ143</w:t>
-      </w:r>
-      <w:r>
-        <w:rPr>
-          <w:color w:val="000000" w:themeColor="text1"/>
-          <w:w w:val="99"/>
-        </w:rPr>
-        <w:t xml:space="preserve"> </w:t>
-      </w:r>
-      <w:r>
-        <w:rPr>
-          <w:color w:val="000000" w:themeColor="text1"/>
-        </w:rPr>
-        <w:t>образовательной программы</w:t>
-      </w:r>
-    </w:p>
-    <w:p>
-      <w:pPr>
-        <w:jc w:val="right"/>
-        <w:rPr>
-          <w:color w:val="000000" w:themeColor="text1"/>
-        </w:rPr>
-      </w:pPr>
-      <w:r>
-        <w:rPr>
-          <w:color w:val="000000" w:themeColor="text1"/>
-        </w:rPr>
-        <w:t>09.03.04 «Программная инженерия»</w:t>
-      </w:r>
-    </w:p>
-    <w:p>
-      <w:pPr>
-        <w:jc w:val="right"/>
-        <w:rPr>
-          <w:color w:val="000000" w:themeColor="text1"/>
-        </w:rPr>
-      </w:pPr>
-      <w:r>
-        <w:rPr>
-          <w:color w:val="000000" w:themeColor="text1"/>
-        </w:rPr>
-        <w:t>Репина А.А.</w:t>
-      </w:r>
-    </w:p>
-    <w:p>
-      <w:pPr>
-        <w:pStyle w:val="a3"/>
-        <w:rPr>
-          <w:color w:val="000000" w:themeColor="text1"/>
-        </w:rPr>
-      </w:pPr>
-    </w:p>
-    <w:p>
-      <w:pPr>
+        <w:ind w:left="-567"/>
+        <w:rPr>
+          <w:color w:val="000000" w:themeColor="text1"/>
+        </w:rPr>
+      </w:pPr>
+    </w:p>
+    <w:p>
+      <w:pPr>
+        <w:ind w:left="-567"/>
         <w:jc w:val="right"/>
         <w:rPr>
           <w:color w:val="000000" w:themeColor="text1"/>
@@ -846,6 +885,7 @@
     </w:p>
     <w:p>
       <w:pPr>
+        <w:ind w:left="-567"/>
         <w:jc w:val="right"/>
         <w:rPr>
           <w:color w:val="000000" w:themeColor="text1"/>
@@ -860,6 +900,7 @@
     </w:p>
     <w:p>
       <w:pPr>
+        <w:ind w:left="-567"/>
         <w:jc w:val="right"/>
         <w:rPr>
           <w:color w:val="000000" w:themeColor="text1"/>
@@ -869,6 +910,7 @@
     <w:p>
       <w:pPr>
         <w:pStyle w:val="a3"/>
+        <w:ind w:left="-567"/>
         <w:rPr>
           <w:color w:val="000000" w:themeColor="text1"/>
         </w:rPr>
@@ -877,6 +919,7 @@
     <w:p>
       <w:pPr>
         <w:pStyle w:val="a3"/>
+        <w:ind w:left="-567"/>
         <w:rPr>
           <w:color w:val="000000" w:themeColor="text1"/>
         </w:rPr>
@@ -885,6 +928,7 @@
     <w:p>
       <w:pPr>
         <w:pStyle w:val="a3"/>
+        <w:ind w:left="-567"/>
         <w:rPr>
           <w:color w:val="000000" w:themeColor="text1"/>
         </w:rPr>
@@ -893,13 +937,35 @@
     <w:p>
       <w:pPr>
         <w:pStyle w:val="a3"/>
-        <w:rPr>
-          <w:color w:val="000000" w:themeColor="text1"/>
-        </w:rPr>
-      </w:pPr>
-    </w:p>
-    <w:p>
-      <w:pPr>
+        <w:ind w:left="-567"/>
+        <w:rPr>
+          <w:color w:val="000000" w:themeColor="text1"/>
+        </w:rPr>
+      </w:pPr>
+    </w:p>
+    <w:p>
+      <w:pPr>
+        <w:pStyle w:val="a3"/>
+        <w:ind w:left="-567"/>
+        <w:rPr>
+          <w:color w:val="000000" w:themeColor="text1"/>
+        </w:rPr>
+      </w:pPr>
+      <w:bookmarkStart w:id="0" w:name="_GoBack"/>
+      <w:bookmarkEnd w:id="0"/>
+    </w:p>
+    <w:p>
+      <w:pPr>
+        <w:pStyle w:val="a3"/>
+        <w:ind w:left="-567"/>
+        <w:rPr>
+          <w:color w:val="000000" w:themeColor="text1"/>
+        </w:rPr>
+      </w:pPr>
+    </w:p>
+    <w:p>
+      <w:pPr>
+        <w:ind w:left="-567"/>
         <w:jc w:val="center"/>
       </w:pPr>
       <w:r>
@@ -916,12 +982,12 @@
       <w:pPr>
         <w:pStyle w:val="1"/>
       </w:pPr>
-      <w:bookmarkStart w:id="0" w:name="_Toc479335605"/>
+      <w:bookmarkStart w:id="1" w:name="_Toc479335605"/>
       <w:r>
         <w:lastRenderedPageBreak/>
         <w:t>Реферат</w:t>
       </w:r>
-      <w:bookmarkEnd w:id="0"/>
+      <w:bookmarkEnd w:id="1"/>
     </w:p>
     <w:p>
       <w:pPr>
@@ -1387,16 +1453,7 @@
               <w:b w:val="0"/>
               <w:noProof/>
             </w:rPr>
-            <w:t>Введен</w:t>
-          </w:r>
-          <w:bookmarkStart w:id="1" w:name="_GoBack"/>
-          <w:bookmarkEnd w:id="1"/>
-          <w:r>
-            <w:rPr>
-              <w:b w:val="0"/>
-              <w:noProof/>
-            </w:rPr>
-            <w:t>ие</w:t>
+            <w:t>Введение</w:t>
           </w:r>
           <w:r>
             <w:rPr>
@@ -20016,7 +20073,7 @@
         <w:rStyle w:val="ac"/>
         <w:noProof/>
       </w:rPr>
-      <w:t>16</w:t>
+      <w:t>3</w:t>
     </w:r>
     <w:r>
       <w:rPr>
@@ -22805,7 +22862,7 @@
 </file>
 
 <file path=customXml/itemProps1.xml><?xml version="1.0" encoding="utf-8"?>
-<ds:datastoreItem xmlns:ds="http://schemas.openxmlformats.org/officeDocument/2006/customXml" ds:itemID="{63FCF9C5-00B9-C04B-8C24-F0BCC7751053}">
+<ds:datastoreItem xmlns:ds="http://schemas.openxmlformats.org/officeDocument/2006/customXml" ds:itemID="{8843B0B3-8812-7D43-A8D9-9B358AEC4090}">
   <ds:schemaRefs>
     <ds:schemaRef ds:uri="http://schemas.openxmlformats.org/officeDocument/2006/bibliography"/>
   </ds:schemaRefs>

</xml_diff>